<commit_message>
Fixed value description of user manual
</commit_message>
<xml_diff>
--- a/01_Dokumentation/07_Benutzerhandbuch/Benutzerhandbuch Vortex-Tunnel.docx
+++ b/01_Dokumentation/07_Benutzerhandbuch/Benutzerhandbuch Vortex-Tunnel.docx
@@ -91,6 +91,350 @@
         </w:rPr>
         <w:t>Vortex-Tunnel</w:t>
       </w:r>
+    </w:p>
+    <w:p>
+      <w:pPr>
+        <w:rPr>
+          <w:lang w:val="de-CH"/>
+        </w:rPr>
+      </w:pPr>
+    </w:p>
+    <w:p>
+      <w:pPr>
+        <w:rPr>
+          <w:lang w:val="de-CH"/>
+        </w:rPr>
+      </w:pPr>
+    </w:p>
+    <w:p>
+      <w:pPr>
+        <w:rPr>
+          <w:lang w:val="de-CH"/>
+        </w:rPr>
+      </w:pPr>
+    </w:p>
+    <w:p>
+      <w:pPr>
+        <w:rPr>
+          <w:lang w:val="de-CH"/>
+        </w:rPr>
+      </w:pPr>
+    </w:p>
+    <w:p>
+      <w:pPr>
+        <w:rPr>
+          <w:lang w:val="de-CH"/>
+        </w:rPr>
+      </w:pPr>
+      <w:bookmarkStart w:id="0" w:name="_GoBack"/>
+      <w:bookmarkEnd w:id="0"/>
+    </w:p>
+    <w:p>
+      <w:pPr>
+        <w:rPr>
+          <w:lang w:val="de-CH"/>
+        </w:rPr>
+      </w:pPr>
+    </w:p>
+    <w:p>
+      <w:pPr>
+        <w:rPr>
+          <w:lang w:val="de-CH"/>
+        </w:rPr>
+      </w:pPr>
+    </w:p>
+    <w:p>
+      <w:pPr>
+        <w:rPr>
+          <w:lang w:val="de-CH"/>
+        </w:rPr>
+      </w:pPr>
+    </w:p>
+    <w:p>
+      <w:pPr>
+        <w:rPr>
+          <w:lang w:val="de-CH"/>
+        </w:rPr>
+      </w:pPr>
+    </w:p>
+    <w:p>
+      <w:pPr>
+        <w:rPr>
+          <w:lang w:val="de-CH"/>
+        </w:rPr>
+      </w:pPr>
+    </w:p>
+    <w:p>
+      <w:pPr>
+        <w:rPr>
+          <w:lang w:val="de-CH"/>
+        </w:rPr>
+      </w:pPr>
+    </w:p>
+    <w:p>
+      <w:pPr>
+        <w:rPr>
+          <w:lang w:val="de-CH"/>
+        </w:rPr>
+      </w:pPr>
+    </w:p>
+    <w:p>
+      <w:pPr>
+        <w:rPr>
+          <w:lang w:val="de-CH"/>
+        </w:rPr>
+      </w:pPr>
+    </w:p>
+    <w:tbl>
+      <w:tblPr>
+        <w:tblStyle w:val="Tabellenraster"/>
+        <w:tblW w:w="0" w:type="auto"/>
+        <w:tblLook w:val="04A0" w:firstRow="1" w:lastRow="0" w:firstColumn="1" w:lastColumn="0" w:noHBand="0" w:noVBand="1"/>
+      </w:tblPr>
+      <w:tblGrid>
+        <w:gridCol w:w="1129"/>
+        <w:gridCol w:w="5245"/>
+        <w:gridCol w:w="2688"/>
+      </w:tblGrid>
+      <w:tr>
+        <w:tc>
+          <w:tcPr>
+            <w:tcW w:w="1129" w:type="dxa"/>
+          </w:tcPr>
+          <w:p>
+            <w:pPr>
+              <w:rPr>
+                <w:b/>
+                <w:lang w:val="de-CH"/>
+              </w:rPr>
+            </w:pPr>
+            <w:r>
+              <w:rPr>
+                <w:b/>
+                <w:lang w:val="de-CH"/>
+              </w:rPr>
+              <w:t>Version</w:t>
+            </w:r>
+          </w:p>
+        </w:tc>
+        <w:tc>
+          <w:tcPr>
+            <w:tcW w:w="5245" w:type="dxa"/>
+          </w:tcPr>
+          <w:p>
+            <w:pPr>
+              <w:rPr>
+                <w:b/>
+                <w:lang w:val="de-CH"/>
+              </w:rPr>
+            </w:pPr>
+            <w:r>
+              <w:rPr>
+                <w:b/>
+                <w:lang w:val="de-CH"/>
+              </w:rPr>
+              <w:t>Beschreibung</w:t>
+            </w:r>
+          </w:p>
+        </w:tc>
+        <w:tc>
+          <w:tcPr>
+            <w:tcW w:w="2688" w:type="dxa"/>
+          </w:tcPr>
+          <w:p>
+            <w:pPr>
+              <w:rPr>
+                <w:b/>
+                <w:lang w:val="de-CH"/>
+              </w:rPr>
+            </w:pPr>
+            <w:r>
+              <w:rPr>
+                <w:b/>
+                <w:lang w:val="de-CH"/>
+              </w:rPr>
+              <w:t>Bearbeiter</w:t>
+            </w:r>
+          </w:p>
+        </w:tc>
+      </w:tr>
+      <w:tr>
+        <w:tc>
+          <w:tcPr>
+            <w:tcW w:w="1129" w:type="dxa"/>
+          </w:tcPr>
+          <w:p>
+            <w:pPr>
+              <w:rPr>
+                <w:lang w:val="de-CH"/>
+              </w:rPr>
+            </w:pPr>
+            <w:r>
+              <w:rPr>
+                <w:lang w:val="de-CH"/>
+              </w:rPr>
+              <w:t>1.0</w:t>
+            </w:r>
+          </w:p>
+        </w:tc>
+        <w:tc>
+          <w:tcPr>
+            <w:tcW w:w="5245" w:type="dxa"/>
+          </w:tcPr>
+          <w:p>
+            <w:pPr>
+              <w:rPr>
+                <w:lang w:val="de-CH"/>
+              </w:rPr>
+            </w:pPr>
+            <w:r>
+              <w:rPr>
+                <w:lang w:val="de-CH"/>
+              </w:rPr>
+              <w:t>Erster Entwurf des Benutzerhandbuchs</w:t>
+            </w:r>
+          </w:p>
+        </w:tc>
+        <w:tc>
+          <w:tcPr>
+            <w:tcW w:w="2688" w:type="dxa"/>
+          </w:tcPr>
+          <w:p>
+            <w:pPr>
+              <w:rPr>
+                <w:lang w:val="de-CH"/>
+              </w:rPr>
+            </w:pPr>
+            <w:r>
+              <w:rPr>
+                <w:lang w:val="de-CH"/>
+              </w:rPr>
+              <w:t>Marc Nussbaumer</w:t>
+            </w:r>
+          </w:p>
+        </w:tc>
+      </w:tr>
+      <w:tr>
+        <w:tc>
+          <w:tcPr>
+            <w:tcW w:w="1129" w:type="dxa"/>
+          </w:tcPr>
+          <w:p>
+            <w:pPr>
+              <w:rPr>
+                <w:lang w:val="de-CH"/>
+              </w:rPr>
+            </w:pPr>
+          </w:p>
+        </w:tc>
+        <w:tc>
+          <w:tcPr>
+            <w:tcW w:w="5245" w:type="dxa"/>
+          </w:tcPr>
+          <w:p>
+            <w:pPr>
+              <w:rPr>
+                <w:lang w:val="de-CH"/>
+              </w:rPr>
+            </w:pPr>
+          </w:p>
+        </w:tc>
+        <w:tc>
+          <w:tcPr>
+            <w:tcW w:w="2688" w:type="dxa"/>
+          </w:tcPr>
+          <w:p>
+            <w:pPr>
+              <w:rPr>
+                <w:lang w:val="de-CH"/>
+              </w:rPr>
+            </w:pPr>
+          </w:p>
+        </w:tc>
+      </w:tr>
+      <w:tr>
+        <w:tc>
+          <w:tcPr>
+            <w:tcW w:w="1129" w:type="dxa"/>
+          </w:tcPr>
+          <w:p>
+            <w:pPr>
+              <w:rPr>
+                <w:lang w:val="de-CH"/>
+              </w:rPr>
+            </w:pPr>
+          </w:p>
+        </w:tc>
+        <w:tc>
+          <w:tcPr>
+            <w:tcW w:w="5245" w:type="dxa"/>
+          </w:tcPr>
+          <w:p>
+            <w:pPr>
+              <w:rPr>
+                <w:lang w:val="de-CH"/>
+              </w:rPr>
+            </w:pPr>
+          </w:p>
+        </w:tc>
+        <w:tc>
+          <w:tcPr>
+            <w:tcW w:w="2688" w:type="dxa"/>
+          </w:tcPr>
+          <w:p>
+            <w:pPr>
+              <w:rPr>
+                <w:lang w:val="de-CH"/>
+              </w:rPr>
+            </w:pPr>
+          </w:p>
+        </w:tc>
+      </w:tr>
+      <w:tr>
+        <w:tc>
+          <w:tcPr>
+            <w:tcW w:w="1129" w:type="dxa"/>
+          </w:tcPr>
+          <w:p>
+            <w:pPr>
+              <w:rPr>
+                <w:lang w:val="de-CH"/>
+              </w:rPr>
+            </w:pPr>
+          </w:p>
+        </w:tc>
+        <w:tc>
+          <w:tcPr>
+            <w:tcW w:w="5245" w:type="dxa"/>
+          </w:tcPr>
+          <w:p>
+            <w:pPr>
+              <w:rPr>
+                <w:lang w:val="de-CH"/>
+              </w:rPr>
+            </w:pPr>
+          </w:p>
+        </w:tc>
+        <w:tc>
+          <w:tcPr>
+            <w:tcW w:w="2688" w:type="dxa"/>
+          </w:tcPr>
+          <w:p>
+            <w:pPr>
+              <w:rPr>
+                <w:lang w:val="de-CH"/>
+              </w:rPr>
+            </w:pPr>
+          </w:p>
+        </w:tc>
+      </w:tr>
+    </w:tbl>
+    <w:p>
+      <w:pPr>
+        <w:rPr>
+          <w:lang w:val="de-CH"/>
+        </w:rPr>
+      </w:pPr>
     </w:p>
     <w:p>
       <w:pPr>
@@ -103,17 +447,15 @@
           <w:lang w:val="de-CH"/>
         </w:rPr>
       </w:pPr>
-      <w:r>
-        <w:rPr>
-          <w:lang w:val="de-CH"/>
-        </w:rPr>
-        <w:br w:type="page"/>
-      </w:r>
     </w:p>
     <w:sdt>
       <w:sdtPr>
         <w:rPr>
-          <w:lang w:val="de-DE"/>
+          <w:rFonts w:asciiTheme="minorHAnsi" w:eastAsiaTheme="minorHAnsi" w:hAnsiTheme="minorHAnsi" w:cstheme="minorBidi"/>
+          <w:color w:val="auto"/>
+          <w:sz w:val="22"/>
+          <w:szCs w:val="22"/>
+          <w:lang w:val="de-DE" w:eastAsia="en-US"/>
         </w:rPr>
         <w:id w:val="-676424088"/>
         <w:docPartObj>
@@ -123,13 +465,8 @@
       </w:sdtPr>
       <w:sdtEndPr>
         <w:rPr>
-          <w:rFonts w:asciiTheme="minorHAnsi" w:eastAsiaTheme="minorHAnsi" w:hAnsiTheme="minorHAnsi" w:cstheme="minorBidi"/>
-          <w:b/>
-          <w:bCs/>
-          <w:color w:val="auto"/>
-          <w:sz w:val="22"/>
-          <w:szCs w:val="22"/>
-          <w:lang w:eastAsia="en-US"/>
+          <w:b/>
+          <w:bCs/>
         </w:rPr>
       </w:sdtEndPr>
       <w:sdtContent>
@@ -1198,7 +1535,7 @@
           <w:lang w:val="de-CH"/>
         </w:rPr>
       </w:pPr>
-      <w:bookmarkStart w:id="0" w:name="_Toc499716106"/>
+      <w:bookmarkStart w:id="1" w:name="_Toc499716106"/>
       <w:r>
         <w:rPr>
           <w:lang w:val="de-CH"/>
@@ -1206,7 +1543,7 @@
         <w:lastRenderedPageBreak/>
         <w:t>Voraussetzungen für den Aufbau</w:t>
       </w:r>
-      <w:bookmarkEnd w:id="0"/>
+      <w:bookmarkEnd w:id="1"/>
     </w:p>
     <w:p>
       <w:pPr>
@@ -1463,6 +1800,7 @@
       <w:pPr>
         <w:rPr>
           <w:rStyle w:val="Hyperlink"/>
+          <w:lang w:val="de-CH"/>
         </w:rPr>
       </w:pPr>
       <w:r>
@@ -1488,20 +1826,14 @@
           <w:lang w:val="de-CH"/>
         </w:rPr>
       </w:pPr>
-      <w:bookmarkStart w:id="1" w:name="_Toc499716107"/>
-      <w:r>
-        <w:rPr>
-          <w:lang w:val="de-CH"/>
-        </w:rPr>
-        <w:t>Mögliche Stolpersteine</w:t>
-      </w:r>
-      <w:r>
-        <w:rPr>
-          <w:lang w:val="de-CH"/>
-        </w:rPr>
-        <w:t xml:space="preserve"> beim Einrichten</w:t>
-      </w:r>
-      <w:bookmarkEnd w:id="1"/>
+      <w:bookmarkStart w:id="2" w:name="_Toc499716107"/>
+      <w:r>
+        <w:rPr>
+          <w:lang w:val="de-CH"/>
+        </w:rPr>
+        <w:t>Mögliche Stolpersteine beim Einrichten</w:t>
+      </w:r>
+      <w:bookmarkEnd w:id="2"/>
     </w:p>
     <w:p>
       <w:pPr>
@@ -1689,7 +2021,7 @@
           <w:lang w:val="de-CH"/>
         </w:rPr>
       </w:pPr>
-      <w:bookmarkStart w:id="2" w:name="_Toc499716108"/>
+      <w:bookmarkStart w:id="3" w:name="_Toc499716108"/>
       <w:r>
         <w:rPr>
           <w:lang w:val="de-CH"/>
@@ -1697,7 +2029,7 @@
         <w:lastRenderedPageBreak/>
         <w:t>Einrichtung der VR-Umgebung</w:t>
       </w:r>
-      <w:bookmarkEnd w:id="2"/>
+      <w:bookmarkEnd w:id="3"/>
     </w:p>
     <w:p>
       <w:pPr>
@@ -2275,6 +2607,7 @@
         <w:pStyle w:val="Listenabsatz"/>
         <w:rPr>
           <w:b/>
+          <w:lang w:val="de-CH"/>
         </w:rPr>
       </w:pPr>
       <w:r>
@@ -2284,31 +2617,17 @@
         </w:rPr>
         <w:br/>
       </w:r>
-      <w:proofErr w:type="spellStart"/>
-      <w:r>
-        <w:rPr>
-          <w:b/>
-        </w:rPr>
-        <w:t>Raum</w:t>
-      </w:r>
-      <w:proofErr w:type="spellEnd"/>
-      <w:r>
-        <w:rPr>
-          <w:b/>
-        </w:rPr>
-        <w:t xml:space="preserve"> </w:t>
-      </w:r>
-      <w:proofErr w:type="spellStart"/>
-      <w:r>
-        <w:rPr>
-          <w:b/>
-        </w:rPr>
-        <w:t>vermessen</w:t>
-      </w:r>
-      <w:proofErr w:type="spellEnd"/>
-      <w:r>
-        <w:rPr>
-          <w:b/>
+      <w:r>
+        <w:rPr>
+          <w:b/>
+          <w:lang w:val="de-CH"/>
+        </w:rPr>
+        <w:t>Raum vermessen</w:t>
+      </w:r>
+      <w:r>
+        <w:rPr>
+          <w:b/>
+          <w:lang w:val="de-CH"/>
         </w:rPr>
         <w:br/>
       </w:r>
@@ -2626,7 +2945,7 @@
           <w:lang w:val="de-CH"/>
         </w:rPr>
       </w:pPr>
-      <w:bookmarkStart w:id="3" w:name="_Toc499716109"/>
+      <w:bookmarkStart w:id="4" w:name="_Toc499716109"/>
       <w:r>
         <w:rPr>
           <w:lang w:val="de-CH"/>
@@ -2646,7 +2965,7 @@
         </w:rPr>
         <w:t>-Datei</w:t>
       </w:r>
-      <w:bookmarkEnd w:id="3"/>
+      <w:bookmarkEnd w:id="4"/>
     </w:p>
     <w:p>
       <w:pPr>
@@ -2655,14 +2974,14 @@
           <w:lang w:val="de-CH"/>
         </w:rPr>
       </w:pPr>
-      <w:bookmarkStart w:id="4" w:name="_Toc499716110"/>
+      <w:bookmarkStart w:id="5" w:name="_Toc499716110"/>
       <w:r>
         <w:rPr>
           <w:lang w:val="de-CH"/>
         </w:rPr>
         <w:t>Standort der XML-Datei</w:t>
       </w:r>
-      <w:bookmarkEnd w:id="4"/>
+      <w:bookmarkEnd w:id="5"/>
     </w:p>
     <w:p>
       <w:pPr>
@@ -2785,7 +3104,7 @@
           <w:lang w:val="de-CH"/>
         </w:rPr>
       </w:pPr>
-      <w:bookmarkStart w:id="5" w:name="_Toc499716111"/>
+      <w:bookmarkStart w:id="6" w:name="_Toc499716111"/>
       <w:r>
         <w:rPr>
           <w:lang w:val="de-CH"/>
@@ -2793,7 +3112,7 @@
         <w:lastRenderedPageBreak/>
         <w:t>XML-Struktur</w:t>
       </w:r>
-      <w:bookmarkEnd w:id="5"/>
+      <w:bookmarkEnd w:id="6"/>
     </w:p>
     <w:p>
       <w:pPr>
@@ -6730,7 +7049,7 @@
           <w:lang w:val="de-CH"/>
         </w:rPr>
       </w:pPr>
-      <w:bookmarkStart w:id="6" w:name="_Toc499716112"/>
+      <w:bookmarkStart w:id="7" w:name="_Toc499716112"/>
       <w:r>
         <w:rPr>
           <w:lang w:val="de-CH"/>
@@ -6738,7 +7057,7 @@
         <w:lastRenderedPageBreak/>
         <w:t>Erklärung Parameter</w:t>
       </w:r>
-      <w:bookmarkEnd w:id="6"/>
+      <w:bookmarkEnd w:id="7"/>
     </w:p>
     <w:p>
       <w:pPr>
@@ -6747,7 +7066,7 @@
           <w:lang w:val="de-CH"/>
         </w:rPr>
       </w:pPr>
-      <w:bookmarkStart w:id="7" w:name="_Toc499716113"/>
+      <w:bookmarkStart w:id="8" w:name="_Toc499716113"/>
       <w:r>
         <w:rPr>
           <w:lang w:val="de-CH"/>
@@ -6760,7 +7079,7 @@
         </w:rPr>
         <w:t>tex-Tunnel</w:t>
       </w:r>
-      <w:bookmarkEnd w:id="7"/>
+      <w:bookmarkEnd w:id="8"/>
       <w:r>
         <w:rPr>
           <w:lang w:val="de-CH"/>
@@ -7185,7 +7504,7 @@
           <w:lang w:val="de-CH"/>
         </w:rPr>
       </w:pPr>
-      <w:bookmarkStart w:id="8" w:name="_Toc499716114"/>
+      <w:bookmarkStart w:id="9" w:name="_Toc499716114"/>
       <w:r>
         <w:rPr>
           <w:highlight w:val="white"/>
@@ -7193,7 +7512,7 @@
         </w:rPr>
         <w:t>Abschnitte</w:t>
       </w:r>
-      <w:bookmarkEnd w:id="8"/>
+      <w:bookmarkEnd w:id="9"/>
       <w:r>
         <w:rPr>
           <w:highlight w:val="white"/>
@@ -7748,7 +8067,7 @@
           <w:lang w:val="de-CH"/>
         </w:rPr>
       </w:pPr>
-      <w:bookmarkStart w:id="9" w:name="_Toc499716115"/>
+      <w:bookmarkStart w:id="10" w:name="_Toc499716115"/>
       <w:r>
         <w:rPr>
           <w:highlight w:val="white"/>
@@ -7757,7 +8076,7 @@
         <w:lastRenderedPageBreak/>
         <w:t>Abschnitt</w:t>
       </w:r>
-      <w:bookmarkEnd w:id="9"/>
+      <w:bookmarkEnd w:id="10"/>
     </w:p>
     <w:p>
       <w:pPr>
@@ -8725,14 +9044,14 @@
           <w:lang w:val="de-CH"/>
         </w:rPr>
       </w:pPr>
-      <w:bookmarkStart w:id="10" w:name="_Toc499716116"/>
+      <w:bookmarkStart w:id="11" w:name="_Toc499716116"/>
       <w:r>
         <w:rPr>
           <w:lang w:val="de-CH"/>
         </w:rPr>
         <w:t>Wandmuster</w:t>
       </w:r>
-      <w:bookmarkEnd w:id="10"/>
+      <w:bookmarkEnd w:id="11"/>
     </w:p>
     <w:p>
       <w:pPr>
@@ -9108,7 +9427,7 @@
           <w:lang w:val="de-CH"/>
         </w:rPr>
       </w:pPr>
-      <w:bookmarkStart w:id="11" w:name="_Toc499716117"/>
+      <w:bookmarkStart w:id="12" w:name="_Toc499716117"/>
       <w:r>
         <w:rPr>
           <w:highlight w:val="white"/>
@@ -9117,7 +9436,7 @@
         <w:lastRenderedPageBreak/>
         <w:t>Textur</w:t>
       </w:r>
-      <w:bookmarkEnd w:id="11"/>
+      <w:bookmarkEnd w:id="12"/>
     </w:p>
     <w:p>
       <w:pPr>
@@ -9683,13 +10002,11 @@
     <w:p>
       <w:pPr>
         <w:rPr>
-          <w:highlight w:val="yellow"/>
-          <w:lang w:val="de-CH"/>
-        </w:rPr>
-      </w:pPr>
-      <w:r>
-        <w:rPr>
-          <w:highlight w:val="yellow"/>
+          <w:lang w:val="de-CH"/>
+        </w:rPr>
+      </w:pPr>
+      <w:r>
+        <w:rPr>
           <w:lang w:val="de-CH"/>
         </w:rPr>
         <w:t>«</w:t>
@@ -9697,31 +10014,45 @@
       <w:r>
         <w:rPr>
           <w:b/>
-          <w:highlight w:val="yellow"/>
           <w:lang w:val="de-CH"/>
         </w:rPr>
         <w:t>Drehgeschwindigkeit</w:t>
       </w:r>
       <w:r>
         <w:rPr>
-          <w:highlight w:val="yellow"/>
-          <w:lang w:val="de-CH"/>
-        </w:rPr>
-        <w:t>» legt fest wievielmal pro Sekunde die Textur eine Drehung vollzieht</w:t>
-      </w:r>
-    </w:p>
-    <w:p>
-      <w:pPr>
-        <w:rPr>
-          <w:b/>
-          <w:highlight w:val="yellow"/>
-          <w:lang w:val="de-CH"/>
-        </w:rPr>
-      </w:pPr>
-      <w:r>
-        <w:rPr>
-          <w:b/>
-          <w:highlight w:val="yellow"/>
+          <w:lang w:val="de-CH"/>
+        </w:rPr>
+        <w:t xml:space="preserve">» </w:t>
+      </w:r>
+      <w:r>
+        <w:rPr>
+          <w:lang w:val="de-CH"/>
+        </w:rPr>
+        <w:t>legt die Kreisbewegung in Unity</w:t>
+      </w:r>
+      <w:r>
+        <w:rPr>
+          <w:lang w:val="de-CH"/>
+        </w:rPr>
+        <w:t>-Meter / Sekunde fest</w:t>
+      </w:r>
+      <w:r>
+        <w:rPr>
+          <w:lang w:val="de-CH"/>
+        </w:rPr>
+        <w:t>. Zu beachten ist, dass die Textur viermal im Tunnel angezeigt wird</w:t>
+      </w:r>
+    </w:p>
+    <w:p>
+      <w:pPr>
+        <w:rPr>
+          <w:b/>
+          <w:lang w:val="de-CH"/>
+        </w:rPr>
+      </w:pPr>
+      <w:r>
+        <w:rPr>
+          <w:b/>
           <w:lang w:val="de-CH"/>
         </w:rPr>
         <w:t>Erlaubte Werte:</w:t>
@@ -9730,20 +10061,17 @@
     <w:p>
       <w:pPr>
         <w:rPr>
-          <w:highlight w:val="yellow"/>
-          <w:lang w:val="de-CH"/>
-        </w:rPr>
-      </w:pPr>
-      <w:r>
-        <w:rPr>
-          <w:highlight w:val="yellow"/>
+          <w:lang w:val="de-CH"/>
+        </w:rPr>
+      </w:pPr>
+      <w:r>
+        <w:rPr>
           <w:lang w:val="de-CH"/>
         </w:rPr>
         <w:t>Gleitkomma-Zahlen</w:t>
       </w:r>
       <w:r>
         <w:rPr>
-          <w:highlight w:val="yellow"/>
           <w:lang w:val="de-CH"/>
         </w:rPr>
         <w:tab/>
@@ -9751,7 +10079,6 @@
       </w:r>
       <w:r>
         <w:rPr>
-          <w:highlight w:val="yellow"/>
           <w:lang w:val="de-CH"/>
         </w:rPr>
         <w:tab/>
@@ -9760,12 +10087,23 @@
       <w:proofErr w:type="gramStart"/>
       <w:r>
         <w:rPr>
-          <w:highlight w:val="yellow"/>
           <w:lang w:val="de-CH"/>
         </w:rPr>
         <w:t>und  1</w:t>
       </w:r>
+      <w:r>
+        <w:rPr>
+          <w:lang w:val="de-CH"/>
+        </w:rPr>
+        <w:t>.</w:t>
+      </w:r>
       <w:proofErr w:type="gramEnd"/>
+      <w:r>
+        <w:rPr>
+          <w:lang w:val="de-CH"/>
+        </w:rPr>
+        <w:t xml:space="preserve"> </w:t>
+      </w:r>
     </w:p>
     <w:p>
       <w:pPr>
@@ -9790,7 +10128,7 @@
           <w:lang w:val="de-CH"/>
         </w:rPr>
       </w:pPr>
-      <w:bookmarkStart w:id="12" w:name="_Toc499716118"/>
+      <w:bookmarkStart w:id="13" w:name="_Toc499716118"/>
       <w:r>
         <w:rPr>
           <w:highlight w:val="white"/>
@@ -9799,7 +10137,7 @@
         <w:lastRenderedPageBreak/>
         <w:t>Lichter</w:t>
       </w:r>
-      <w:bookmarkEnd w:id="12"/>
+      <w:bookmarkEnd w:id="13"/>
     </w:p>
     <w:p>
       <w:pPr>
@@ -10867,113 +11205,97 @@
     <w:p>
       <w:pPr>
         <w:rPr>
-          <w:color w:val="FF0000"/>
+          <w:lang w:val="de-CH"/>
+        </w:rPr>
+      </w:pPr>
+      <w:r>
+        <w:rPr>
+          <w:lang w:val="de-CH"/>
+        </w:rPr>
+        <w:t>«</w:t>
+      </w:r>
+      <w:r>
+        <w:rPr>
+          <w:b/>
+          <w:lang w:val="de-CH"/>
+        </w:rPr>
+        <w:t>Drehgeschwindigkeit</w:t>
+      </w:r>
+      <w:r>
+        <w:rPr>
+          <w:lang w:val="de-CH"/>
+        </w:rPr>
+        <w:t xml:space="preserve">» </w:t>
+      </w:r>
+      <w:r>
+        <w:rPr>
+          <w:lang w:val="de-CH"/>
+        </w:rPr>
+        <w:t>legt die Drehgeschwindigkeit in Unity-Meter pro Sekunde fest</w:t>
+      </w:r>
+    </w:p>
+    <w:p>
+      <w:pPr>
+        <w:rPr>
+          <w:b/>
+          <w:lang w:val="de-CH"/>
+        </w:rPr>
+      </w:pPr>
+      <w:r>
+        <w:rPr>
+          <w:b/>
+          <w:lang w:val="de-CH"/>
+        </w:rPr>
+        <w:t>Erlaubte Werte:</w:t>
+      </w:r>
+    </w:p>
+    <w:p>
+      <w:pPr>
+        <w:rPr>
+          <w:lang w:val="de-CH"/>
+        </w:rPr>
+      </w:pPr>
+      <w:r>
+        <w:rPr>
+          <w:lang w:val="de-CH"/>
+        </w:rPr>
+        <w:t>Gleitkomma-Zahlen</w:t>
+      </w:r>
+      <w:r>
+        <w:rPr>
+          <w:lang w:val="de-CH"/>
+        </w:rPr>
+        <w:tab/>
+        <w:t>-</w:t>
+      </w:r>
+      <w:r>
+        <w:rPr>
+          <w:lang w:val="de-CH"/>
+        </w:rPr>
+        <w:tab/>
+        <w:t xml:space="preserve">Empfohlen sind Werte zwischen 0 </w:t>
+      </w:r>
+      <w:proofErr w:type="gramStart"/>
+      <w:r>
+        <w:rPr>
+          <w:lang w:val="de-CH"/>
+        </w:rPr>
+        <w:t>und  1</w:t>
+      </w:r>
+      <w:proofErr w:type="gramEnd"/>
+    </w:p>
+    <w:p>
+      <w:pPr>
+        <w:rPr>
           <w:highlight w:val="yellow"/>
           <w:lang w:val="de-CH"/>
         </w:rPr>
       </w:pPr>
       <w:r>
         <w:rPr>
-          <w:color w:val="FF0000"/>
           <w:highlight w:val="yellow"/>
           <w:lang w:val="de-CH"/>
         </w:rPr>
-        <w:t>«</w:t>
-      </w:r>
-      <w:r>
-        <w:rPr>
-          <w:b/>
-          <w:color w:val="FF0000"/>
-          <w:highlight w:val="yellow"/>
-          <w:lang w:val="de-CH"/>
-        </w:rPr>
-        <w:t>Drehgeschwindigkeit</w:t>
-      </w:r>
-      <w:r>
-        <w:rPr>
-          <w:color w:val="FF0000"/>
-          <w:highlight w:val="yellow"/>
-          <w:lang w:val="de-CH"/>
-        </w:rPr>
-        <w:t>» legt fest wievielmal pro Sekunde die Textur eine Drehung vollzieht</w:t>
-      </w:r>
-    </w:p>
-    <w:p>
-      <w:pPr>
-        <w:rPr>
-          <w:b/>
-          <w:color w:val="FF0000"/>
-          <w:highlight w:val="yellow"/>
-          <w:lang w:val="de-CH"/>
-        </w:rPr>
-      </w:pPr>
-      <w:r>
-        <w:rPr>
-          <w:b/>
-          <w:color w:val="FF0000"/>
-          <w:highlight w:val="yellow"/>
-          <w:lang w:val="de-CH"/>
-        </w:rPr>
-        <w:t>Erlaubte Werte:</w:t>
-      </w:r>
-    </w:p>
-    <w:p>
-      <w:pPr>
-        <w:rPr>
-          <w:color w:val="FF0000"/>
-          <w:highlight w:val="yellow"/>
-          <w:lang w:val="de-CH"/>
-        </w:rPr>
-      </w:pPr>
-      <w:r>
-        <w:rPr>
-          <w:color w:val="FF0000"/>
-          <w:highlight w:val="yellow"/>
-          <w:lang w:val="de-CH"/>
-        </w:rPr>
-        <w:t>Gleitkomma-Zahlen</w:t>
-      </w:r>
-      <w:r>
-        <w:rPr>
-          <w:color w:val="FF0000"/>
-          <w:highlight w:val="yellow"/>
-          <w:lang w:val="de-CH"/>
-        </w:rPr>
-        <w:tab/>
-        <w:t>-</w:t>
-      </w:r>
-      <w:r>
-        <w:rPr>
-          <w:color w:val="FF0000"/>
-          <w:highlight w:val="yellow"/>
-          <w:lang w:val="de-CH"/>
-        </w:rPr>
-        <w:tab/>
-        <w:t xml:space="preserve">Empfohlen sind Werte zwischen 0 </w:t>
-      </w:r>
-      <w:proofErr w:type="gramStart"/>
-      <w:r>
-        <w:rPr>
-          <w:color w:val="FF0000"/>
-          <w:highlight w:val="yellow"/>
-          <w:lang w:val="de-CH"/>
-        </w:rPr>
-        <w:t>und  1</w:t>
-      </w:r>
-      <w:proofErr w:type="gramEnd"/>
-    </w:p>
-    <w:p>
-      <w:pPr>
-        <w:rPr>
-          <w:highlight w:val="yellow"/>
-          <w:lang w:val="de-CH"/>
-        </w:rPr>
-      </w:pPr>
-      <w:r>
-        <w:rPr>
-          <w:highlight w:val="yellow"/>
-          <w:lang w:val="de-CH"/>
-        </w:rPr>
         <w:br w:type="page"/>
       </w:r>
     </w:p>
@@ -10984,7 +11306,7 @@
           <w:lang w:val="de-CH"/>
         </w:rPr>
       </w:pPr>
-      <w:bookmarkStart w:id="13" w:name="_Toc499716119"/>
+      <w:bookmarkStart w:id="14" w:name="_Toc499716119"/>
       <w:r>
         <w:rPr>
           <w:lang w:val="de-CH"/>
@@ -10992,7 +11314,7 @@
         <w:lastRenderedPageBreak/>
         <w:t>Farbe</w:t>
       </w:r>
-      <w:bookmarkEnd w:id="13"/>
+      <w:bookmarkEnd w:id="14"/>
     </w:p>
     <w:p>
       <w:pPr>
@@ -12281,8 +12603,6 @@
           <w:lang w:val="de-CH"/>
         </w:rPr>
       </w:pPr>
-      <w:bookmarkStart w:id="14" w:name="_GoBack"/>
-      <w:bookmarkEnd w:id="14"/>
     </w:p>
     <w:sectPr>
       <w:headerReference w:type="default" r:id="rId19"/>
@@ -13733,6 +14053,7 @@
     <w:lsdException w:name="HTML Sample" w:semiHidden="1" w:unhideWhenUsed="1"/>
     <w:lsdException w:name="HTML Typewriter" w:semiHidden="1" w:unhideWhenUsed="1"/>
     <w:lsdException w:name="HTML Variable" w:semiHidden="1" w:unhideWhenUsed="1"/>
+    <w:lsdException w:name="Normal Table" w:semiHidden="1" w:unhideWhenUsed="1"/>
     <w:lsdException w:name="annotation subject" w:semiHidden="1" w:unhideWhenUsed="1"/>
     <w:lsdException w:name="No List" w:semiHidden="1" w:unhideWhenUsed="1"/>
     <w:lsdException w:name="Outline List 1" w:semiHidden="1" w:unhideWhenUsed="1"/>
@@ -13776,8 +14097,10 @@
     <w:lsdException w:name="Table Elegant" w:semiHidden="1" w:unhideWhenUsed="1"/>
     <w:lsdException w:name="Table Professional" w:semiHidden="1" w:unhideWhenUsed="1"/>
     <w:lsdException w:name="Table Subtle 1" w:semiHidden="1" w:unhideWhenUsed="1"/>
+    <w:lsdException w:name="Table Subtle 2" w:semiHidden="1" w:unhideWhenUsed="1"/>
     <w:lsdException w:name="Table Web 1" w:semiHidden="1" w:unhideWhenUsed="1"/>
     <w:lsdException w:name="Table Web 2" w:semiHidden="1" w:unhideWhenUsed="1"/>
+    <w:lsdException w:name="Table Web 3" w:semiHidden="1" w:unhideWhenUsed="1"/>
     <w:lsdException w:name="Balloon Text" w:semiHidden="1" w:unhideWhenUsed="1"/>
     <w:lsdException w:name="Table Grid" w:uiPriority="39"/>
     <w:lsdException w:name="Table Theme" w:semiHidden="1" w:unhideWhenUsed="1"/>
@@ -14301,6 +14624,25 @@
       <w:ind w:left="440"/>
     </w:pPr>
   </w:style>
+  <w:style w:type="table" w:styleId="Tabellenraster">
+    <w:name w:val="Table Grid"/>
+    <w:basedOn w:val="NormaleTabelle"/>
+    <w:uiPriority w:val="39"/>
+    <w:rsid w:val="005B5B8E"/>
+    <w:pPr>
+      <w:spacing w:after="0" w:line="240" w:lineRule="auto"/>
+    </w:pPr>
+    <w:tblPr>
+      <w:tblBorders>
+        <w:top w:val="single" w:sz="4" w:space="0" w:color="auto"/>
+        <w:left w:val="single" w:sz="4" w:space="0" w:color="auto"/>
+        <w:bottom w:val="single" w:sz="4" w:space="0" w:color="auto"/>
+        <w:right w:val="single" w:sz="4" w:space="0" w:color="auto"/>
+        <w:insideH w:val="single" w:sz="4" w:space="0" w:color="auto"/>
+        <w:insideV w:val="single" w:sz="4" w:space="0" w:color="auto"/>
+      </w:tblBorders>
+    </w:tblPr>
+  </w:style>
 </w:styles>
 </file>
 
@@ -14570,7 +14912,7 @@
 </file>
 
 <file path=customXml/itemProps1.xml><?xml version="1.0" encoding="utf-8"?>
-<ds:datastoreItem xmlns:ds="http://schemas.openxmlformats.org/officeDocument/2006/customXml" ds:itemID="{708B886D-98AC-45C2-A5C0-76DD98362B7C}">
+<ds:datastoreItem xmlns:ds="http://schemas.openxmlformats.org/officeDocument/2006/customXml" ds:itemID="{3864A209-CDB0-46F2-B9E6-907E723EB576}">
   <ds:schemaRefs>
     <ds:schemaRef ds:uri="http://schemas.openxmlformats.org/officeDocument/2006/bibliography"/>
   </ds:schemaRefs>

</xml_diff>